<commit_message>
Update resident name in mail merge document and add centenary meeting notes
</commit_message>
<xml_diff>
--- a/3-1-heritage/0-heritage-happenings/2025/01-january-hh/resident-directory/2025-01-happenings-mailmerge.docx
+++ b/3-1-heritage/0-heritage-happenings/2025/01-january-hh/resident-directory/2025-01-happenings-mailmerge.docx
@@ -3,15 +3,9 @@
 <w:document xmlns:wpc="http://schemas.microsoft.com/office/word/2010/wordprocessingCanvas" xmlns:cx="http://schemas.microsoft.com/office/drawing/2014/chartex" xmlns:cx1="http://schemas.microsoft.com/office/drawing/2015/9/8/chartex" xmlns:cx2="http://schemas.microsoft.com/office/drawing/2015/10/21/chartex" xmlns:cx3="http://schemas.microsoft.com/office/drawing/2016/5/9/chartex" xmlns:cx4="http://schemas.microsoft.com/office/drawing/2016/5/10/chartex" xmlns:cx5="http://schemas.microsoft.com/office/drawing/2016/5/11/chartex" xmlns:cx6="http://schemas.microsoft.com/office/drawing/2016/5/12/chartex" xmlns:cx7="http://schemas.microsoft.com/office/drawing/2016/5/13/chartex" xmlns:cx8="http://schemas.microsoft.com/office/drawing/2016/5/14/chartex" xmlns:mc="http://schemas.openxmlformats.org/markup-compatibility/2006" xmlns:aink="http://schemas.microsoft.com/office/drawing/2016/ink" xmlns:am3d="http://schemas.microsoft.com/office/drawing/2017/model3d" xmlns:o="urn:schemas-microsoft-com:office:office" xmlns:oel="http://schemas.microsoft.com/office/2019/extlst" xmlns:r="http://schemas.openxmlformats.org/officeDocument/2006/relationships" xmlns:m="http://schemas.openxmlformats.org/officeDocument/2006/math" xmlns:v="urn:schemas-microsoft-com:vml" xmlns:wp14="http://schemas.microsoft.com/office/word/2010/wordprocessingDrawing" xmlns:wp="http://schemas.openxmlformats.org/drawingml/2006/wordprocessingDrawing" xmlns:w10="urn:schemas-microsoft-com:office:word" xmlns:w="http://schemas.openxmlformats.org/wordprocessingml/2006/main" xmlns:w14="http://schemas.microsoft.com/office/word/2010/wordml" xmlns:w15="http://schemas.microsoft.com/office/word/2012/wordml" xmlns:w16cex="http://schemas.microsoft.com/office/word/2018/wordml/cex" xmlns:w16cid="http://schemas.microsoft.com/office/word/2016/wordml/cid" xmlns:w16="http://schemas.microsoft.com/office/word/2018/wordml" xmlns:w16du="http://schemas.microsoft.com/office/word/2023/wordml/word16du" xmlns:w16sdtdh="http://schemas.microsoft.com/office/word/2020/wordml/sdtdatahash" xmlns:w16sdtfl="http://schemas.microsoft.com/office/word/2024/wordml/sdtformatlock" xmlns:w16se="http://schemas.microsoft.com/office/word/2015/wordml/symex" xmlns:wpg="http://schemas.microsoft.com/office/word/2010/wordprocessingGroup" xmlns:wpi="http://schemas.microsoft.com/office/word/2010/wordprocessingInk" xmlns:wne="http://schemas.microsoft.com/office/word/2006/wordml" xmlns:wps="http://schemas.microsoft.com/office/word/2010/wordprocessingShape" mc:Ignorable="w14 w15 w16se w16cid w16 w16cex w16sdtdh w16sdtfl w16du wp14">
   <w:body>
     <w:p>
-      <w:pPr>
+      <w:proofErr w:type="spellStart"/>
+      <w:r>
         <w:rPr>
-          <w:rFonts w:ascii="Arial" w:hAnsi="Arial" w:cs="Arial"/>
-        </w:rPr>
-      </w:pPr>
-      <w:proofErr w:type="spellStart"/>
-      <w:r>
-        <w:rPr>
-          <w:rFonts w:ascii="Arial" w:hAnsi="Arial" w:cs="Arial"/>
           <w:b/>
           <w:bCs/>
           <w:i/>
@@ -22,7 +16,6 @@
       <w:proofErr w:type="spellEnd"/>
       <w:r>
         <w:rPr>
-          <w:rFonts w:ascii="Arial" w:hAnsi="Arial" w:cs="Arial"/>
           <w:b/>
           <w:bCs/>
         </w:rPr>
@@ -30,7 +23,6 @@
       </w:r>
       <w:r>
         <w:rPr>
-          <w:rFonts w:ascii="Arial" w:hAnsi="Arial" w:cs="Arial"/>
           <w:b/>
           <w:bCs/>
         </w:rPr>
@@ -38,7 +30,6 @@
       </w:r>
       <w:r>
         <w:rPr>
-          <w:rFonts w:ascii="Arial" w:hAnsi="Arial" w:cs="Arial"/>
           <w:b/>
           <w:bCs/>
         </w:rPr>
@@ -46,7 +37,6 @@
       </w:r>
       <w:r>
         <w:rPr>
-          <w:rFonts w:ascii="Arial" w:hAnsi="Arial" w:cs="Arial"/>
           <w:b/>
           <w:bCs/>
         </w:rPr>
@@ -54,16 +44,14 @@
       </w:r>
       <w:r>
         <w:rPr>
-          <w:rFonts w:ascii="Arial" w:hAnsi="Arial" w:cs="Arial"/>
           <w:b/>
           <w:bCs/>
           <w:noProof/>
         </w:rPr>
-        <w:t>Ryan</w:t>
+        <w:t>Larry</w:t>
       </w:r>
       <w:r>
         <w:rPr>
-          <w:rFonts w:ascii="Arial" w:hAnsi="Arial" w:cs="Arial"/>
           <w:b/>
           <w:bCs/>
         </w:rPr>
@@ -71,7 +59,6 @@
       </w:r>
       <w:r>
         <w:rPr>
-          <w:rFonts w:ascii="Arial" w:hAnsi="Arial" w:cs="Arial"/>
           <w:b/>
           <w:bCs/>
         </w:rPr>
@@ -79,7 +66,6 @@
       </w:r>
       <w:r>
         <w:rPr>
-          <w:rFonts w:ascii="Arial" w:hAnsi="Arial" w:cs="Arial"/>
           <w:noProof/>
         </w:rPr>
         <w:drawing>
@@ -134,31 +120,14 @@
         </w:drawing>
       </w:r>
       <w:r>
-        <w:rPr>
-          <w:rFonts w:ascii="Arial" w:hAnsi="Arial" w:cs="Arial"/>
-        </w:rPr>
         <w:br/>
       </w:r>
       <w:r>
-        <w:rPr>
-          <w:rFonts w:ascii="Arial" w:hAnsi="Arial" w:cs="Arial"/>
-        </w:rPr>
         <w:t>Click on the website link below to open your digital copy of:</w:t>
       </w:r>
     </w:p>
+    <w:p/>
     <w:p>
-      <w:pPr>
-        <w:rPr>
-          <w:rFonts w:ascii="Arial" w:hAnsi="Arial" w:cs="Arial"/>
-        </w:rPr>
-      </w:pPr>
-    </w:p>
-    <w:p>
-      <w:pPr>
-        <w:rPr>
-          <w:rFonts w:ascii="Arial" w:hAnsi="Arial" w:cs="Arial"/>
-        </w:rPr>
-      </w:pPr>
       <w:hyperlink r:id="rId6" w:history="1">
         <w:r>
           <w:rPr>
@@ -178,87 +147,40 @@
         </w:r>
       </w:hyperlink>
     </w:p>
+    <w:p/>
     <w:p>
-      <w:pPr>
+      <w:r>
+        <w:t xml:space="preserve">As part of the monthly “Around the World” program, </w:t>
+      </w:r>
+      <w:r>
         <w:rPr>
-          <w:rFonts w:ascii="Arial" w:hAnsi="Arial" w:cs="Arial"/>
-        </w:rPr>
-      </w:pPr>
-    </w:p>
-    <w:p>
-      <w:pPr>
-        <w:rPr>
-          <w:rFonts w:ascii="Arial" w:hAnsi="Arial" w:cs="Arial"/>
-        </w:rPr>
-      </w:pPr>
-      <w:r>
-        <w:rPr>
-          <w:rFonts w:ascii="Arial" w:hAnsi="Arial" w:cs="Arial"/>
-        </w:rPr>
-        <w:t xml:space="preserve">As part of the monthly “Around the World” program, </w:t>
-      </w:r>
-      <w:r>
-        <w:rPr>
-          <w:rFonts w:ascii="Arial" w:hAnsi="Arial" w:cs="Arial"/>
           <w:i/>
           <w:iCs/>
         </w:rPr>
         <w:t>Heritage Happenings</w:t>
       </w:r>
       <w:r>
+        <w:t xml:space="preserve"> visits Egypt. Our theme colors, as usual, follow the colors of the flag: black, red and white. The masthead cameo this month is an artificial intelligence image of Nefertiti, a queen of ancient Egypt, blowing on a “Horn of Tutankhamun”.</w:t>
+      </w:r>
+    </w:p>
+    <w:p/>
+    <w:p>
+      <w:r>
+        <w:t xml:space="preserve">The </w:t>
+      </w:r>
+      <w:r>
         <w:rPr>
-          <w:rFonts w:ascii="Arial" w:hAnsi="Arial" w:cs="Arial"/>
-        </w:rPr>
-        <w:t xml:space="preserve"> visits Egypt. Our theme colors, as usual, follow the colors of the flag: black, red and white. The masthead cameo this month is an artificial intelligence image of Nefertiti, a queen of ancient Egypt, blowing on a “Horn of Tutankhamun”.</w:t>
-      </w:r>
-    </w:p>
-    <w:p>
-      <w:pPr>
-        <w:rPr>
-          <w:rFonts w:ascii="Arial" w:hAnsi="Arial" w:cs="Arial"/>
-        </w:rPr>
-      </w:pPr>
-    </w:p>
-    <w:p>
-      <w:pPr>
-        <w:rPr>
-          <w:rFonts w:ascii="Arial" w:hAnsi="Arial" w:cs="Arial"/>
-        </w:rPr>
-      </w:pPr>
-      <w:r>
-        <w:rPr>
-          <w:rFonts w:ascii="Arial" w:hAnsi="Arial" w:cs="Arial"/>
-        </w:rPr>
-        <w:t xml:space="preserve">The </w:t>
-      </w:r>
-      <w:r>
-        <w:rPr>
-          <w:rFonts w:ascii="Arial" w:hAnsi="Arial" w:cs="Arial"/>
           <w:i/>
           <w:iCs/>
         </w:rPr>
         <w:t>Heritage Happenings</w:t>
       </w:r>
       <w:r>
-        <w:rPr>
-          <w:rFonts w:ascii="Arial" w:hAnsi="Arial" w:cs="Arial"/>
-        </w:rPr>
         <w:t xml:space="preserve"> Calendar is edited and maintained by Margaret Jacobs. Click on the website link below to open your digital copy of:</w:t>
       </w:r>
     </w:p>
+    <w:p/>
     <w:p>
-      <w:pPr>
-        <w:rPr>
-          <w:rFonts w:ascii="Arial" w:hAnsi="Arial" w:cs="Arial"/>
-        </w:rPr>
-      </w:pPr>
-    </w:p>
-    <w:p>
-      <w:pPr>
-        <w:rPr>
-          <w:rFonts w:ascii="Arial" w:hAnsi="Arial" w:cs="Arial"/>
-        </w:rPr>
-      </w:pPr>
       <w:hyperlink r:id="rId7" w:history="1">
         <w:r>
           <w:rPr>
@@ -278,78 +200,32 @@
         </w:r>
       </w:hyperlink>
     </w:p>
+    <w:p/>
     <w:p>
-      <w:pPr>
-        <w:rPr>
-          <w:rFonts w:ascii="Arial" w:hAnsi="Arial" w:cs="Arial"/>
-        </w:rPr>
-      </w:pPr>
+      <w:r>
+        <w:t>Cheers,</w:t>
+      </w:r>
     </w:p>
+    <w:p/>
     <w:p>
-      <w:pPr>
-        <w:rPr>
-          <w:rFonts w:ascii="Arial" w:hAnsi="Arial" w:cs="Arial"/>
-        </w:rPr>
-      </w:pPr>
-      <w:r>
-        <w:rPr>
-          <w:rFonts w:ascii="Arial" w:hAnsi="Arial" w:cs="Arial"/>
-        </w:rPr>
-        <w:t>Cheers,</w:t>
-      </w:r>
-    </w:p>
-    <w:p>
-      <w:pPr>
-        <w:rPr>
-          <w:rFonts w:ascii="Arial" w:hAnsi="Arial" w:cs="Arial"/>
-        </w:rPr>
-      </w:pPr>
-    </w:p>
-    <w:p>
-      <w:pPr>
-        <w:rPr>
-          <w:rFonts w:ascii="Arial" w:hAnsi="Arial" w:cs="Arial"/>
-        </w:rPr>
-      </w:pPr>
-      <w:r>
-        <w:rPr>
-          <w:rFonts w:ascii="Arial" w:hAnsi="Arial" w:cs="Arial"/>
-        </w:rPr>
+      <w:r>
         <w:t>Theo</w:t>
       </w:r>
       <w:r>
-        <w:rPr>
-          <w:rFonts w:ascii="Arial" w:hAnsi="Arial" w:cs="Arial"/>
-        </w:rPr>
         <w:br/>
         <w:t xml:space="preserve">Editor and Designer, </w:t>
       </w:r>
       <w:r>
         <w:rPr>
-          <w:rFonts w:ascii="Arial" w:hAnsi="Arial" w:cs="Arial"/>
           <w:i/>
           <w:iCs/>
         </w:rPr>
         <w:t>Heritage Happenings</w:t>
       </w:r>
     </w:p>
+    <w:p/>
     <w:p>
-      <w:pPr>
-        <w:rPr>
-          <w:rFonts w:ascii="Arial" w:hAnsi="Arial" w:cs="Arial"/>
-        </w:rPr>
-      </w:pPr>
-    </w:p>
-    <w:p>
-      <w:pPr>
-        <w:rPr>
-          <w:rFonts w:ascii="Arial" w:hAnsi="Arial" w:cs="Arial"/>
-        </w:rPr>
-      </w:pPr>
-      <w:r>
-        <w:rPr>
-          <w:rFonts w:ascii="Arial" w:hAnsi="Arial" w:cs="Arial"/>
-        </w:rPr>
+      <w:r>
         <w:lastRenderedPageBreak/>
         <w:t xml:space="preserve">~ </w:t>
       </w:r>
@@ -360,56 +236,27 @@
         <w:t>❧</w:t>
       </w:r>
       <w:r>
-        <w:rPr>
-          <w:rFonts w:ascii="Arial" w:hAnsi="Arial" w:cs="Arial"/>
-        </w:rPr>
         <w:t xml:space="preserve"> ~</w:t>
       </w:r>
     </w:p>
+    <w:p/>
     <w:p>
-      <w:pPr>
-        <w:rPr>
-          <w:rFonts w:ascii="Arial" w:hAnsi="Arial" w:cs="Arial"/>
-        </w:rPr>
-      </w:pPr>
-    </w:p>
-    <w:p>
-      <w:pPr>
-        <w:rPr>
-          <w:rFonts w:ascii="Arial" w:hAnsi="Arial" w:cs="Arial"/>
-        </w:rPr>
-      </w:pPr>
-      <w:r>
-        <w:rPr>
-          <w:rFonts w:ascii="Arial" w:hAnsi="Arial" w:cs="Arial"/>
-        </w:rPr>
+      <w:r>
         <w:t>Theo Armour</w:t>
       </w:r>
       <w:r>
-        <w:rPr>
-          <w:rFonts w:ascii="Arial" w:hAnsi="Arial" w:cs="Arial"/>
-        </w:rPr>
         <w:br/>
         <w:t>Apartment 227 C</w:t>
       </w:r>
       <w:r>
-        <w:rPr>
-          <w:rFonts w:ascii="Arial" w:hAnsi="Arial" w:cs="Arial"/>
-        </w:rPr>
         <w:br/>
         <w:t>415 828 0000</w:t>
       </w:r>
       <w:r>
-        <w:rPr>
-          <w:rFonts w:ascii="Arial" w:hAnsi="Arial" w:cs="Arial"/>
-        </w:rPr>
         <w:br/>
       </w:r>
       <w:proofErr w:type="spellStart"/>
       <w:r>
-        <w:rPr>
-          <w:rFonts w:ascii="Arial" w:hAnsi="Arial" w:cs="Arial"/>
-        </w:rPr>
         <w:t>t.armour@gmail.com</w:t>
       </w:r>
       <w:proofErr w:type="spellEnd"/>
@@ -805,43 +652,283 @@
 <wne:recipients xmlns:wpc="http://schemas.microsoft.com/office/word/2010/wordprocessingCanvas" xmlns:cx="http://schemas.microsoft.com/office/drawing/2014/chartex" xmlns:cx1="http://schemas.microsoft.com/office/drawing/2015/9/8/chartex" xmlns:cx2="http://schemas.microsoft.com/office/drawing/2015/10/21/chartex" xmlns:cx3="http://schemas.microsoft.com/office/drawing/2016/5/9/chartex" xmlns:cx4="http://schemas.microsoft.com/office/drawing/2016/5/10/chartex" xmlns:cx5="http://schemas.microsoft.com/office/drawing/2016/5/11/chartex" xmlns:cx6="http://schemas.microsoft.com/office/drawing/2016/5/12/chartex" xmlns:cx7="http://schemas.microsoft.com/office/drawing/2016/5/13/chartex" xmlns:cx8="http://schemas.microsoft.com/office/drawing/2016/5/14/chartex" xmlns:mc="http://schemas.openxmlformats.org/markup-compatibility/2006" xmlns:aink="http://schemas.microsoft.com/office/drawing/2016/ink" xmlns:am3d="http://schemas.microsoft.com/office/drawing/2017/model3d" xmlns:o="urn:schemas-microsoft-com:office:office" xmlns:oel="http://schemas.microsoft.com/office/2019/extlst" xmlns:r="http://schemas.openxmlformats.org/officeDocument/2006/relationships" xmlns:m="http://schemas.openxmlformats.org/officeDocument/2006/math" xmlns:v="urn:schemas-microsoft-com:vml" xmlns:wp14="http://schemas.microsoft.com/office/word/2010/wordprocessingDrawing" xmlns:wp="http://schemas.openxmlformats.org/drawingml/2006/wordprocessingDrawing" xmlns:w10="urn:schemas-microsoft-com:office:word" xmlns:w="http://schemas.openxmlformats.org/wordprocessingml/2006/main" xmlns:w14="http://schemas.microsoft.com/office/word/2010/wordml" xmlns:w15="http://schemas.microsoft.com/office/word/2012/wordml" xmlns:w16cex="http://schemas.microsoft.com/office/word/2018/wordml/cex" xmlns:w16cid="http://schemas.microsoft.com/office/word/2016/wordml/cid" xmlns:w16="http://schemas.microsoft.com/office/word/2018/wordml" xmlns:w16du="http://schemas.microsoft.com/office/word/2023/wordml/word16du" xmlns:w16sdtdh="http://schemas.microsoft.com/office/word/2020/wordml/sdtdatahash" xmlns:w16sdtfl="http://schemas.microsoft.com/office/word/2024/wordml/sdtformatlock" xmlns:w16se="http://schemas.microsoft.com/office/word/2015/wordml/symex" xmlns:wpg="http://schemas.microsoft.com/office/word/2010/wordprocessingGroup" xmlns:wpi="http://schemas.microsoft.com/office/word/2010/wordprocessingInk" xmlns:wne="http://schemas.microsoft.com/office/word/2006/wordml" xmlns:wps="http://schemas.microsoft.com/office/word/2010/wordprocessingShape" mc:Ignorable="w14 w15 w16se w16cid w16 w16cex w16sdtdh w16sdtfl w16du wp14">
   <wne:recipientData>
     <wne:active wne:val="1"/>
-    <wne:hash wne:val="-1962051194"/>
-  </wne:recipientData>
-  <wne:recipientData>
-    <wne:active wne:val="1"/>
-    <wne:hash wne:val="-282295185"/>
-  </wne:recipientData>
-  <wne:recipientData>
-    <wne:active wne:val="1"/>
-    <wne:hash wne:val="-111980765"/>
-  </wne:recipientData>
-  <wne:recipientData>
-    <wne:active wne:val="1"/>
-    <wne:hash wne:val="1232061461"/>
-  </wne:recipientData>
-  <wne:recipientData>
-    <wne:active wne:val="1"/>
-    <wne:hash wne:val="-362822605"/>
-  </wne:recipientData>
-  <wne:recipientData>
-    <wne:active wne:val="1"/>
-    <wne:hash wne:val="1825979918"/>
-  </wne:recipientData>
-  <wne:recipientData>
-    <wne:active wne:val="1"/>
-    <wne:hash wne:val="731163942"/>
-  </wne:recipientData>
-  <wne:recipientData>
-    <wne:active wne:val="1"/>
-    <wne:hash wne:val="-671493425"/>
-  </wne:recipientData>
-  <wne:recipientData>
-    <wne:active wne:val="1"/>
-    <wne:hash wne:val="44881998"/>
-  </wne:recipientData>
-  <wne:recipientData>
-    <wne:active wne:val="1"/>
-    <wne:hash wne:val="-681467433"/>
+    <wne:hash wne:val="-1334189559"/>
+  </wne:recipientData>
+  <wne:recipientData>
+    <wne:active wne:val="1"/>
+    <wne:hash wne:val="1223746714"/>
+  </wne:recipientData>
+  <wne:recipientData>
+    <wne:active wne:val="1"/>
+    <wne:hash wne:val="856807345"/>
+  </wne:recipientData>
+  <wne:recipientData>
+    <wne:active wne:val="1"/>
+    <wne:hash wne:val="1988190317"/>
+  </wne:recipientData>
+  <wne:recipientData>
+    <wne:active wne:val="1"/>
+    <wne:hash wne:val="-530374928"/>
+  </wne:recipientData>
+  <wne:recipientData>
+    <wne:active wne:val="1"/>
+    <wne:hash wne:val="55135119"/>
+  </wne:recipientData>
+  <wne:recipientData>
+    <wne:active wne:val="1"/>
+    <wne:hash wne:val="-299594488"/>
+  </wne:recipientData>
+  <wne:recipientData>
+    <wne:active wne:val="1"/>
+    <wne:hash wne:val="2119067853"/>
+  </wne:recipientData>
+  <wne:recipientData>
+    <wne:active wne:val="1"/>
+    <wne:hash wne:val="-1823285841"/>
+  </wne:recipientData>
+  <wne:recipientData>
+    <wne:active wne:val="1"/>
+    <wne:hash wne:val="-124742437"/>
+  </wne:recipientData>
+  <wne:recipientData>
+    <wne:active wne:val="1"/>
+    <wne:hash wne:val="1195872823"/>
+  </wne:recipientData>
+  <wne:recipientData>
+    <wne:active wne:val="1"/>
+    <wne:hash wne:val="-388845383"/>
+  </wne:recipientData>
+  <wne:recipientData>
+    <wne:active wne:val="1"/>
+    <wne:hash wne:val="1096150789"/>
+  </wne:recipientData>
+  <wne:recipientData>
+    <wne:active wne:val="1"/>
+    <wne:hash wne:val="-114966681"/>
+  </wne:recipientData>
+  <wne:recipientData>
+    <wne:active wne:val="1"/>
+    <wne:hash wne:val="-1897497431"/>
+  </wne:recipientData>
+  <wne:recipientData>
+    <wne:active wne:val="1"/>
+    <wne:hash wne:val="1627663689"/>
+  </wne:recipientData>
+  <wne:recipientData>
+    <wne:active wne:val="1"/>
+    <wne:hash wne:val="-911716823"/>
+  </wne:recipientData>
+  <wne:recipientData>
+    <wne:active wne:val="1"/>
+    <wne:hash wne:val="29724942"/>
+  </wne:recipientData>
+  <wne:recipientData>
+    <wne:active wne:val="1"/>
+    <wne:hash wne:val="-640977293"/>
+  </wne:recipientData>
+  <wne:recipientData>
+    <wne:active wne:val="1"/>
+    <wne:hash wne:val="-402176255"/>
+  </wne:recipientData>
+  <wne:recipientData>
+    <wne:active wne:val="1"/>
+    <wne:hash wne:val="1661326740"/>
+  </wne:recipientData>
+  <wne:recipientData>
+    <wne:active wne:val="1"/>
+    <wne:hash wne:val="-1325249996"/>
+  </wne:recipientData>
+  <wne:recipientData>
+    <wne:active wne:val="1"/>
+    <wne:hash wne:val="1717548803"/>
+  </wne:recipientData>
+  <wne:recipientData>
+    <wne:active wne:val="1"/>
+    <wne:hash wne:val="-1116257216"/>
+  </wne:recipientData>
+  <wne:recipientData>
+    <wne:active wne:val="1"/>
+    <wne:hash wne:val="833288689"/>
+  </wne:recipientData>
+  <wne:recipientData>
+    <wne:active wne:val="1"/>
+    <wne:hash wne:val="610486603"/>
+  </wne:recipientData>
+  <wne:recipientData>
+    <wne:active wne:val="1"/>
+    <wne:hash wne:val="-766109242"/>
+  </wne:recipientData>
+  <wne:recipientData>
+    <wne:active wne:val="1"/>
+    <wne:hash wne:val="-1813898995"/>
+  </wne:recipientData>
+  <wne:recipientData>
+    <wne:active wne:val="1"/>
+    <wne:hash wne:val="-1773322220"/>
+  </wne:recipientData>
+  <wne:recipientData>
+    <wne:active wne:val="1"/>
+    <wne:hash wne:val="-1367443453"/>
+  </wne:recipientData>
+  <wne:recipientData>
+    <wne:active wne:val="1"/>
+    <wne:hash wne:val="-631434232"/>
+  </wne:recipientData>
+  <wne:recipientData>
+    <wne:active wne:val="1"/>
+    <wne:hash wne:val="-2115542517"/>
+  </wne:recipientData>
+  <wne:recipientData>
+    <wne:active wne:val="1"/>
+    <wne:hash wne:val="588248869"/>
+  </wne:recipientData>
+  <wne:recipientData>
+    <wne:active wne:val="1"/>
+    <wne:hash wne:val="-2090101507"/>
+  </wne:recipientData>
+  <wne:recipientData>
+    <wne:active wne:val="1"/>
+    <wne:hash wne:val="-1349096894"/>
+  </wne:recipientData>
+  <wne:recipientData>
+    <wne:active wne:val="1"/>
+    <wne:hash wne:val="-1874084068"/>
+  </wne:recipientData>
+  <wne:recipientData>
+    <wne:active wne:val="1"/>
+    <wne:hash wne:val="1384475132"/>
+  </wne:recipientData>
+  <wne:recipientData>
+    <wne:active wne:val="1"/>
+    <wne:hash wne:val="-70788112"/>
+  </wne:recipientData>
+  <wne:recipientData>
+    <wne:active wne:val="1"/>
+    <wne:hash wne:val="1679691737"/>
+  </wne:recipientData>
+  <wne:recipientData>
+    <wne:active wne:val="1"/>
+    <wne:hash wne:val="-479715136"/>
+  </wne:recipientData>
+  <wne:recipientData>
+    <wne:active wne:val="1"/>
+    <wne:hash wne:val="148521535"/>
+  </wne:recipientData>
+  <wne:recipientData>
+    <wne:active wne:val="1"/>
+    <wne:hash wne:val="1131917500"/>
+  </wne:recipientData>
+  <wne:recipientData>
+    <wne:active wne:val="1"/>
+    <wne:hash wne:val="-186425428"/>
+  </wne:recipientData>
+  <wne:recipientData>
+    <wne:active wne:val="1"/>
+    <wne:hash wne:val="617409547"/>
+  </wne:recipientData>
+  <wne:recipientData>
+    <wne:active wne:val="1"/>
+    <wne:hash wne:val="-1591861492"/>
+  </wne:recipientData>
+  <wne:recipientData>
+    <wne:active wne:val="1"/>
+    <wne:hash wne:val="1393356509"/>
+  </wne:recipientData>
+  <wne:recipientData>
+    <wne:active wne:val="1"/>
+    <wne:hash wne:val="-1376791766"/>
+  </wne:recipientData>
+  <wne:recipientData>
+    <wne:active wne:val="1"/>
+    <wne:hash wne:val="1093029998"/>
+  </wne:recipientData>
+  <wne:recipientData>
+    <wne:active wne:val="1"/>
+    <wne:hash wne:val="-674424817"/>
+  </wne:recipientData>
+  <wne:recipientData>
+    <wne:active wne:val="1"/>
+    <wne:hash wne:val="-429047589"/>
+  </wne:recipientData>
+  <wne:recipientData>
+    <wne:active wne:val="1"/>
+    <wne:hash wne:val="-272796588"/>
+  </wne:recipientData>
+  <wne:recipientData>
+    <wne:active wne:val="1"/>
+    <wne:hash wne:val="-273723447"/>
+  </wne:recipientData>
+  <wne:recipientData>
+    <wne:active wne:val="1"/>
+    <wne:hash wne:val="-129868889"/>
+  </wne:recipientData>
+  <wne:recipientData>
+    <wne:active wne:val="1"/>
+    <wne:hash wne:val="-1060211428"/>
+  </wne:recipientData>
+  <wne:recipientData>
+    <wne:active wne:val="1"/>
+    <wne:hash wne:val="1771300513"/>
+  </wne:recipientData>
+  <wne:recipientData>
+    <wne:active wne:val="1"/>
+    <wne:hash wne:val="-916845496"/>
+  </wne:recipientData>
+  <wne:recipientData>
+    <wne:active wne:val="1"/>
+    <wne:hash wne:val="1869878278"/>
+  </wne:recipientData>
+  <wne:recipientData>
+    <wne:active wne:val="1"/>
+    <wne:hash wne:val="2138274771"/>
+  </wne:recipientData>
+  <wne:recipientData>
+    <wne:active wne:val="1"/>
+    <wne:hash wne:val="-1346984777"/>
+  </wne:recipientData>
+  <wne:recipientData>
+    <wne:active wne:val="1"/>
+    <wne:hash wne:val="-476632938"/>
+  </wne:recipientData>
+  <wne:recipientData>
+    <wne:active wne:val="1"/>
+    <wne:hash wne:val="-1670336215"/>
+  </wne:recipientData>
+  <wne:recipientData>
+    <wne:active wne:val="1"/>
+    <wne:hash wne:val="237287559"/>
+  </wne:recipientData>
+  <wne:recipientData>
+    <wne:active wne:val="1"/>
+    <wne:hash wne:val="1725294523"/>
+  </wne:recipientData>
+  <wne:recipientData>
+    <wne:active wne:val="1"/>
+    <wne:hash wne:val="1318988978"/>
+  </wne:recipientData>
+  <wne:recipientData>
+    <wne:active wne:val="1"/>
+    <wne:hash wne:val="944692530"/>
+  </wne:recipientData>
+  <wne:recipientData>
+    <wne:active wne:val="1"/>
+    <wne:hash wne:val="1584361173"/>
+  </wne:recipientData>
+  <wne:recipientData>
+    <wne:active wne:val="1"/>
+    <wne:hash wne:val="-747066711"/>
+  </wne:recipientData>
+  <wne:recipientData>
+    <wne:active wne:val="1"/>
+    <wne:hash wne:val="-2129981225"/>
+  </wne:recipientData>
+  <wne:recipientData>
+    <wne:active wne:val="1"/>
+    <wne:hash wne:val="-206043081"/>
+  </wne:recipientData>
+  <wne:recipientData>
+    <wne:active wne:val="1"/>
+    <wne:hash wne:val="-1535713779"/>
   </wne:recipientData>
 </wne:recipients>
 </file>

</xml_diff>